<commit_message>
went through hell and got reciever working properly
</commit_message>
<xml_diff>
--- a/Assignment 2/EE310 Assignment 2.docx
+++ b/Assignment 2/EE310 Assignment 2.docx
@@ -390,7 +390,15 @@
     </w:p>
     <w:p>
       <w:r>
-        <w:t>A light detector circuit is a transimpedance amplifier that converts the photo-current from the photo-diode to an output voltage.</w:t>
+        <w:t xml:space="preserve">A light detector circuit is a transimpedance amplifier that converts the photo-current from the </w:t>
+      </w:r>
+      <w:proofErr w:type="gramStart"/>
+      <w:r>
+        <w:t>photo-diode</w:t>
+      </w:r>
+      <w:proofErr w:type="gramEnd"/>
+      <w:r>
+        <w:t xml:space="preserve"> to an output voltage.</w:t>
       </w:r>
     </w:p>
     <w:p>
@@ -420,10 +428,10 @@
             <v:path o:extrusionok="f" gradientshapeok="t" o:connecttype="rect"/>
             <o:lock v:ext="edit" aspectratio="t"/>
           </v:shapetype>
-          <v:shape id="_x0000_i1025" type="#_x0000_t75" alt="P31#yIS1" style="width:450.75pt;height:257.25pt" o:ole="">
+          <v:shape id="_x0000_i1025" type="#_x0000_t75" alt="P31#yIS1" style="width:450.35pt;height:257.45pt" o:ole="">
             <v:imagedata r:id="rId7" o:title=""/>
           </v:shape>
-          <o:OLEObject Type="Embed" ProgID="Visio.Drawing.15" ShapeID="_x0000_i1025" DrawAspect="Content" ObjectID="_1709659341" r:id="rId8"/>
+          <o:OLEObject Type="Embed" ProgID="Visio.Drawing.15" ShapeID="_x0000_i1025" DrawAspect="Content" ObjectID="_1710401190" r:id="rId8"/>
         </w:object>
       </w:r>
     </w:p>
@@ -614,6 +622,13 @@
               </w:rPr>
               <w:t>k</w:t>
             </w:r>
+            <w:r>
+              <w:rPr>
+                <w:iCs/>
+                <w:lang w:val="en-US"/>
+              </w:rPr>
+              <w:t xml:space="preserve"> Ohms</w:t>
+            </w:r>
           </w:p>
         </w:tc>
       </w:tr>
@@ -700,6 +715,27 @@
               </w:rPr>
               <w:t>pF</w:t>
             </w:r>
+            <w:r>
+              <w:rPr>
+                <w:iCs/>
+                <w:lang w:val="en-US"/>
+              </w:rPr>
+              <w:t xml:space="preserve"> (</w:t>
+            </w:r>
+            <w:r>
+              <w:rPr>
+                <w:iCs/>
+                <w:lang w:val="en-US"/>
+              </w:rPr>
+              <w:t>Two 15pF in series</w:t>
+            </w:r>
+            <w:r>
+              <w:rPr>
+                <w:iCs/>
+                <w:lang w:val="en-US"/>
+              </w:rPr>
+              <w:t>)</w:t>
+            </w:r>
           </w:p>
         </w:tc>
       </w:tr>
@@ -784,7 +820,14 @@
                 <w:iCs/>
                 <w:lang w:val="en-US"/>
               </w:rPr>
-              <w:t>00khz</w:t>
+              <w:t>12</w:t>
+            </w:r>
+            <w:r>
+              <w:rPr>
+                <w:iCs/>
+                <w:lang w:val="en-US"/>
+              </w:rPr>
+              <w:t>khz</w:t>
             </w:r>
           </w:p>
         </w:tc>
@@ -954,53 +997,139 @@
                 <w:iCs/>
                 <w:lang w:val="en-US"/>
               </w:rPr>
-              <w:t>Considering our PWM signal could have noise that we assume to be about 1mV in amplitude, we would want to have a larger gain for our Light detection circuit.</w:t>
+              <w:t xml:space="preserve">Considering our PWM signal could have noise that we assume to be </w:t>
             </w:r>
             <w:r>
               <w:rPr>
                 <w:iCs/>
                 <w:lang w:val="en-US"/>
               </w:rPr>
+              <w:t>approximately</w:t>
+            </w:r>
+            <w:r>
+              <w:rPr>
+                <w:iCs/>
+                <w:lang w:val="en-US"/>
+              </w:rPr>
+              <w:t xml:space="preserve"> 1mV in amplitude, we would want to have a larger gain for our Light detection circuit.</w:t>
+            </w:r>
+            <w:r>
+              <w:rPr>
+                <w:iCs/>
+                <w:lang w:val="en-US"/>
+              </w:rPr>
               <w:t xml:space="preserve"> We decided on a </w:t>
             </w:r>
-            <w:proofErr w:type="spellStart"/>
+            <m:oMath>
+              <m:r>
+                <w:rPr>
+                  <w:rFonts w:ascii="Cambria Math" w:hAnsi="Cambria Math"/>
+                  <w:lang w:val="en-US"/>
+                </w:rPr>
+                <m:t>Vdet</m:t>
+              </m:r>
+            </m:oMath>
             <w:r>
               <w:rPr>
                 <w:iCs/>
                 <w:lang w:val="en-US"/>
               </w:rPr>
-              <w:t>Vdet</w:t>
-            </w:r>
-            <w:proofErr w:type="spellEnd"/>
+              <w:t xml:space="preserve"> peak</w:t>
+            </w:r>
             <w:r>
               <w:rPr>
                 <w:iCs/>
                 <w:lang w:val="en-US"/>
               </w:rPr>
-              <w:t xml:space="preserve">  peak-to-peak value of 5mV for the worst case Ip of 50nA. This made us decide on a value for </w:t>
-            </w:r>
-            <w:proofErr w:type="spellStart"/>
+              <w:t xml:space="preserve">-to-peak value of 5mV for the worst case Ip of </w:t>
+            </w:r>
             <w:r>
               <w:rPr>
                 <w:iCs/>
                 <w:lang w:val="en-US"/>
               </w:rPr>
-              <w:t>R_f</w:t>
-            </w:r>
-            <w:proofErr w:type="spellEnd"/>
+              <w:t xml:space="preserve">approximately </w:t>
+            </w:r>
             <w:r>
               <w:rPr>
                 <w:iCs/>
                 <w:lang w:val="en-US"/>
               </w:rPr>
-              <w:t xml:space="preserve"> of</w:t>
+              <w:t>50nA</w:t>
             </w:r>
             <w:r>
               <w:rPr>
                 <w:iCs/>
                 <w:lang w:val="en-US"/>
               </w:rPr>
+              <w:t>, which</w:t>
+            </w:r>
+            <w:r>
+              <w:rPr>
+                <w:iCs/>
+                <w:lang w:val="en-US"/>
+              </w:rPr>
+              <w:t xml:space="preserve"> made us decide on a value for </w:t>
+            </w:r>
+            <m:oMath>
+              <m:sSub>
+                <m:sSubPr>
+                  <m:ctrlPr>
+                    <w:rPr>
+                      <w:rFonts w:ascii="Cambria Math" w:hAnsi="Cambria Math"/>
+                      <w:i/>
+                      <w:iCs/>
+                      <w:lang w:val="en-US"/>
+                    </w:rPr>
+                  </m:ctrlPr>
+                </m:sSubPr>
+                <m:e>
+                  <m:r>
+                    <w:rPr>
+                      <w:rFonts w:ascii="Cambria Math" w:hAnsi="Cambria Math"/>
+                      <w:lang w:val="en-US"/>
+                    </w:rPr>
+                    <m:t>R</m:t>
+                  </m:r>
+                </m:e>
+                <m:sub>
+                  <m:r>
+                    <w:rPr>
+                      <w:rFonts w:ascii="Cambria Math" w:hAnsi="Cambria Math"/>
+                      <w:lang w:val="en-US"/>
+                    </w:rPr>
+                    <m:t>f</m:t>
+                  </m:r>
+                </m:sub>
+              </m:sSub>
+              <m:r>
+                <w:rPr>
+                  <w:rFonts w:ascii="Cambria Math" w:hAnsi="Cambria Math"/>
+                  <w:lang w:val="en-US"/>
+                </w:rPr>
+                <m:t xml:space="preserve"> </m:t>
+              </m:r>
+            </m:oMath>
+            <w:r>
+              <w:rPr>
+                <w:iCs/>
+                <w:lang w:val="en-US"/>
+              </w:rPr>
+              <w:t>of</w:t>
+            </w:r>
+            <w:r>
+              <w:rPr>
+                <w:iCs/>
+                <w:lang w:val="en-US"/>
+              </w:rPr>
               <w:t xml:space="preserve"> 100k</w:t>
+            </w:r>
+            <w:r>
+              <w:rPr>
+                <w:iCs/>
+                <w:lang w:val="en-US"/>
+              </w:rPr>
+              <w:t xml:space="preserve"> Ohms.</w:t>
             </w:r>
           </w:p>
         </w:tc>
@@ -1081,7 +1210,31 @@
                 <w:iCs/>
                 <w:lang w:val="en-US"/>
               </w:rPr>
-              <w:t xml:space="preserve">. This capacitance we have found to have the </w:t>
+              <w:t xml:space="preserve"> that is able to remove high frequency noise, but still large enough to keep the </w:t>
+            </w:r>
+            <w:r>
+              <w:rPr>
+                <w:rFonts w:eastAsiaTheme="minorEastAsia"/>
+                <w:iCs/>
+                <w:lang w:val="en-US"/>
+              </w:rPr>
+              <w:t xml:space="preserve">shape of </w:t>
+            </w:r>
+            <w:r>
+              <w:rPr>
+                <w:rFonts w:eastAsiaTheme="minorEastAsia"/>
+                <w:iCs/>
+                <w:lang w:val="en-US"/>
+              </w:rPr>
+              <w:t xml:space="preserve">PWM signal that </w:t>
+            </w:r>
+            <w:r>
+              <w:rPr>
+                <w:rFonts w:eastAsiaTheme="minorEastAsia"/>
+                <w:iCs/>
+                <w:lang w:val="en-US"/>
+              </w:rPr>
+              <w:t>is detected by the photodiode, which is why we have found a suitable value to be 7.5pF (made with two 15pF capacitors in series).</w:t>
             </w:r>
           </w:p>
         </w:tc>
@@ -1165,6 +1318,178 @@
               </w:rPr>
               <w:t xml:space="preserve"> </w:t>
             </w:r>
+            <w:r>
+              <w:rPr>
+                <w:rFonts w:eastAsiaTheme="minorEastAsia"/>
+                <w:iCs/>
+                <w:lang w:val="en-US"/>
+              </w:rPr>
+              <w:t xml:space="preserve">The </w:t>
+            </w:r>
+            <w:proofErr w:type="spellStart"/>
+            <w:r>
+              <w:rPr>
+                <w:rFonts w:eastAsiaTheme="minorEastAsia"/>
+                <w:iCs/>
+                <w:lang w:val="en-US"/>
+              </w:rPr>
+              <w:t>cuttoff</w:t>
+            </w:r>
+            <w:proofErr w:type="spellEnd"/>
+            <w:r>
+              <w:rPr>
+                <w:rFonts w:eastAsiaTheme="minorEastAsia"/>
+                <w:iCs/>
+                <w:lang w:val="en-US"/>
+              </w:rPr>
+              <w:t xml:space="preserve"> frequency we decided</w:t>
+            </w:r>
+            <w:r>
+              <w:rPr>
+                <w:rFonts w:eastAsiaTheme="minorEastAsia"/>
+                <w:iCs/>
+                <w:lang w:val="en-US"/>
+              </w:rPr>
+              <w:t xml:space="preserve"> to go with is 200kHz as our fundamental frequency of the PWM waveform is </w:t>
+            </w:r>
+            <w:r>
+              <w:rPr>
+                <w:rFonts w:eastAsiaTheme="minorEastAsia"/>
+                <w:iCs/>
+                <w:lang w:val="en-US"/>
+              </w:rPr>
+              <w:t xml:space="preserve">40kHz and since the PWM signal is made up of odd multiple integers of the fundamental harmonic, we saw that we only needed </w:t>
+            </w:r>
+            <w:r>
+              <w:rPr>
+                <w:rFonts w:eastAsiaTheme="minorEastAsia"/>
+                <w:iCs/>
+                <w:lang w:val="en-US"/>
+              </w:rPr>
+              <w:t>3</w:t>
+            </w:r>
+            <w:r>
+              <w:rPr>
+                <w:rFonts w:eastAsiaTheme="minorEastAsia"/>
+                <w:iCs/>
+                <w:lang w:val="en-US"/>
+              </w:rPr>
+              <w:t xml:space="preserve"> harmonics above the fundamental</w:t>
+            </w:r>
+            <w:r>
+              <w:rPr>
+                <w:rFonts w:eastAsiaTheme="minorEastAsia"/>
+                <w:iCs/>
+                <w:lang w:val="en-US"/>
+              </w:rPr>
+              <w:t xml:space="preserve"> that </w:t>
+            </w:r>
+            <w:r>
+              <w:rPr>
+                <w:rFonts w:eastAsiaTheme="minorEastAsia"/>
+                <w:iCs/>
+                <w:lang w:val="en-US"/>
+              </w:rPr>
+              <w:t>reaches</w:t>
+            </w:r>
+            <w:r>
+              <w:rPr>
+                <w:rFonts w:eastAsiaTheme="minorEastAsia"/>
+                <w:iCs/>
+                <w:lang w:val="en-US"/>
+              </w:rPr>
+              <w:t xml:space="preserve"> 200kHz</w:t>
+            </w:r>
+            <w:r>
+              <w:rPr>
+                <w:rFonts w:eastAsiaTheme="minorEastAsia"/>
+                <w:iCs/>
+                <w:lang w:val="en-US"/>
+              </w:rPr>
+              <w:t xml:space="preserve"> to filter out noise while retaining the shape of the PWM signal</w:t>
+            </w:r>
+            <w:r>
+              <w:rPr>
+                <w:rFonts w:eastAsiaTheme="minorEastAsia"/>
+                <w:iCs/>
+                <w:lang w:val="en-US"/>
+              </w:rPr>
+              <w:t>.</w:t>
+            </w:r>
+            <w:r>
+              <w:rPr>
+                <w:rFonts w:eastAsiaTheme="minorEastAsia"/>
+                <w:iCs/>
+                <w:lang w:val="en-US"/>
+              </w:rPr>
+              <w:t xml:space="preserve"> </w:t>
+            </w:r>
+            <w:r>
+              <w:rPr>
+                <w:rFonts w:eastAsiaTheme="minorEastAsia"/>
+                <w:iCs/>
+                <w:lang w:val="en-US"/>
+              </w:rPr>
+              <w:t>By</w:t>
+            </w:r>
+            <w:r>
+              <w:rPr>
+                <w:rFonts w:eastAsiaTheme="minorEastAsia"/>
+                <w:iCs/>
+                <w:lang w:val="en-US"/>
+              </w:rPr>
+              <w:t xml:space="preserve"> </w:t>
+            </w:r>
+            <w:r>
+              <w:rPr>
+                <w:rFonts w:eastAsiaTheme="minorEastAsia"/>
+                <w:iCs/>
+                <w:lang w:val="en-US"/>
+              </w:rPr>
+              <w:t xml:space="preserve">going slightly above that </w:t>
+            </w:r>
+            <w:proofErr w:type="gramStart"/>
+            <w:r>
+              <w:rPr>
+                <w:rFonts w:eastAsiaTheme="minorEastAsia"/>
+                <w:iCs/>
+                <w:lang w:val="en-US"/>
+              </w:rPr>
+              <w:t>frequency</w:t>
+            </w:r>
+            <w:r>
+              <w:rPr>
+                <w:rFonts w:eastAsiaTheme="minorEastAsia"/>
+                <w:iCs/>
+                <w:lang w:val="en-US"/>
+              </w:rPr>
+              <w:t>(</w:t>
+            </w:r>
+            <w:proofErr w:type="gramEnd"/>
+            <w:r>
+              <w:rPr>
+                <w:rFonts w:eastAsiaTheme="minorEastAsia"/>
+                <w:iCs/>
+                <w:lang w:val="en-US"/>
+              </w:rPr>
+              <w:t>we decided on 212kHz)</w:t>
+            </w:r>
+            <w:r>
+              <w:rPr>
+                <w:rFonts w:eastAsiaTheme="minorEastAsia"/>
+                <w:iCs/>
+                <w:lang w:val="en-US"/>
+              </w:rPr>
+              <w:t xml:space="preserve"> </w:t>
+            </w:r>
+            <w:r>
+              <w:rPr>
+                <w:rFonts w:eastAsiaTheme="minorEastAsia"/>
+                <w:iCs/>
+                <w:lang w:val="en-US"/>
+              </w:rPr>
+              <w:t>we can account for any inaccuracies and tolerances.</w:t>
+            </w:r>
           </w:p>
         </w:tc>
       </w:tr>
@@ -1183,7 +1508,15 @@
         <w:t xml:space="preserve">Open the simulation called “Assignment2.asc”. </w:t>
       </w:r>
       <w:r>
-        <w:t xml:space="preserve">Copy paste </w:t>
+        <w:t xml:space="preserve">Copy </w:t>
+      </w:r>
+      <w:proofErr w:type="gramStart"/>
+      <w:r>
+        <w:t>paste</w:t>
+      </w:r>
+      <w:proofErr w:type="gramEnd"/>
+      <w:r>
+        <w:t xml:space="preserve"> </w:t>
       </w:r>
       <w:r>
         <w:t xml:space="preserve">the transmitter </w:t>
@@ -1223,6 +1556,7 @@
         <w:pStyle w:val="Heading3"/>
       </w:pPr>
       <w:r>
+        <w:lastRenderedPageBreak/>
         <w:t xml:space="preserve">1.3.1 Paste a screenshot of the light detector circuit from the </w:t>
       </w:r>
       <w:proofErr w:type="spellStart"/>
@@ -1241,7 +1575,7 @@
         <w:tblLook w:val="04A0" w:firstRow="1" w:lastRow="0" w:firstColumn="1" w:lastColumn="0" w:noHBand="0" w:noVBand="1"/>
       </w:tblPr>
       <w:tblGrid>
-        <w:gridCol w:w="8906"/>
+        <w:gridCol w:w="9016"/>
       </w:tblGrid>
       <w:tr>
         <w:trPr>
@@ -1259,6 +1593,49 @@
                 <w:lang w:val="en-US"/>
               </w:rPr>
             </w:pPr>
+            <w:r>
+              <w:rPr>
+                <w:b/>
+                <w:bCs/>
+                <w:noProof/>
+                <w:lang w:val="en-US"/>
+              </w:rPr>
+              <w:drawing>
+                <wp:inline distT="0" distB="0" distL="0" distR="0" wp14:anchorId="74353B74" wp14:editId="3936B46C">
+                  <wp:extent cx="5725324" cy="4896533"/>
+                  <wp:effectExtent l="0" t="0" r="8890" b="0"/>
+                  <wp:docPr id="2" name="Picture 2"/>
+                  <wp:cNvGraphicFramePr>
+                    <a:graphicFrameLocks xmlns:a="http://schemas.openxmlformats.org/drawingml/2006/main" noChangeAspect="1"/>
+                  </wp:cNvGraphicFramePr>
+                  <a:graphic xmlns:a="http://schemas.openxmlformats.org/drawingml/2006/main">
+                    <a:graphicData uri="http://schemas.openxmlformats.org/drawingml/2006/picture">
+                      <pic:pic xmlns:pic="http://schemas.openxmlformats.org/drawingml/2006/picture">
+                        <pic:nvPicPr>
+                          <pic:cNvPr id="1" name=""/>
+                          <pic:cNvPicPr/>
+                        </pic:nvPicPr>
+                        <pic:blipFill>
+                          <a:blip r:embed="rId11"/>
+                          <a:stretch>
+                            <a:fillRect/>
+                          </a:stretch>
+                        </pic:blipFill>
+                        <pic:spPr>
+                          <a:xfrm>
+                            <a:off x="0" y="0"/>
+                            <a:ext cx="5725324" cy="4896533"/>
+                          </a:xfrm>
+                          <a:prstGeom prst="rect">
+                            <a:avLst/>
+                          </a:prstGeom>
+                        </pic:spPr>
+                      </pic:pic>
+                    </a:graphicData>
+                  </a:graphic>
+                </wp:inline>
+              </w:drawing>
+            </w:r>
           </w:p>
         </w:tc>
       </w:tr>
@@ -1274,7 +1651,6 @@
         <w:rPr>
           <w:lang w:val="en-US"/>
         </w:rPr>
-        <w:lastRenderedPageBreak/>
         <w:t>1.3.2 Paste a screenshot of the simulated detector voltage (</w:t>
       </w:r>
       <m:oMath>
@@ -1382,6 +1758,7 @@
                 <w:bCs/>
                 <w:lang w:val="en-US"/>
               </w:rPr>
+              <w:lastRenderedPageBreak/>
               <w:t xml:space="preserve">Screenshot </w:t>
             </w:r>
             <w:r>
@@ -2258,7 +2635,6 @@
           <w:b w:val="0"/>
           <w:bCs/>
         </w:rPr>
-        <w:lastRenderedPageBreak/>
         <w:t xml:space="preserve">1.3.3 </w:t>
       </w:r>
       <w:r>
@@ -2526,6 +2902,7 @@
         <w:pStyle w:val="NoSpacing"/>
       </w:pPr>
       <w:r>
+        <w:lastRenderedPageBreak/>
         <w:t xml:space="preserve">What limits the </w:t>
       </w:r>
       <m:oMath>
@@ -2928,12 +3305,7 @@
     </w:p>
     <w:p>
       <w:r>
-        <w:object w:dxaOrig="15525" w:dyaOrig="6615" w14:anchorId="1F834463">
-          <v:shape id="_x0000_i1026" type="#_x0000_t75" alt="P136#yIS1" style="width:450.75pt;height:191.25pt" o:ole="">
-            <v:imagedata r:id="rId11" o:title=""/>
-          </v:shape>
-          <o:OLEObject Type="Embed" ProgID="Visio.Drawing.15" ShapeID="_x0000_i1026" DrawAspect="Content" ObjectID="_1709659342" r:id="rId12"/>
-        </w:object>
+        <w:t>ccc</w:t>
       </w:r>
     </w:p>
     <w:p>
@@ -4015,7 +4387,6 @@
         <w:pStyle w:val="Heading3"/>
       </w:pPr>
       <w:r>
-        <w:lastRenderedPageBreak/>
         <w:t xml:space="preserve">2.3.1 </w:t>
       </w:r>
       <w:r>
@@ -4399,6 +4770,7 @@
                 <w:bCs/>
                 <w:lang w:val="en-US"/>
               </w:rPr>
+              <w:lastRenderedPageBreak/>
               <w:t xml:space="preserve">Screenshot </w:t>
             </w:r>
             <w:r>
@@ -4649,7 +5021,6 @@
                 <w:bCs/>
                 <w:lang w:val="en-US"/>
               </w:rPr>
-              <w:lastRenderedPageBreak/>
               <w:t xml:space="preserve">Screenshot </w:t>
             </w:r>
             <w:r>
@@ -5418,6 +5789,7 @@
         <w:pStyle w:val="NoSpacing"/>
       </w:pPr>
       <w:r>
+        <w:lastRenderedPageBreak/>
         <w:t>Do you need both stages of the amplifier?</w:t>
       </w:r>
     </w:p>
@@ -5652,10 +6024,10 @@
     <w:p>
       <w:r>
         <w:object w:dxaOrig="10485" w:dyaOrig="5626" w14:anchorId="387A14AE">
-          <v:shape id="_x0000_i1027" type="#_x0000_t75" alt="P244#yIS1" style="width:450.75pt;height:242.25pt" o:ole="">
-            <v:imagedata r:id="rId13" o:title=""/>
+          <v:shape id="_x0000_i1026" type="#_x0000_t75" alt="P244#yIS1" style="width:451pt;height:242.5pt" o:ole="">
+            <v:imagedata r:id="rId12" o:title=""/>
           </v:shape>
-          <o:OLEObject Type="Embed" ProgID="Visio.Drawing.15" ShapeID="_x0000_i1027" DrawAspect="Content" ObjectID="_1709659343" r:id="rId14"/>
+          <o:OLEObject Type="Embed" ProgID="Visio.Drawing.15" ShapeID="_x0000_i1026" DrawAspect="Content" ObjectID="_1710401191" r:id="rId13"/>
         </w:object>
       </w:r>
     </w:p>
@@ -7229,7 +7601,7 @@
                     <pic:cNvPicPr/>
                   </pic:nvPicPr>
                   <pic:blipFill>
-                    <a:blip r:embed="rId15"/>
+                    <a:blip r:embed="rId14"/>
                     <a:stretch>
                       <a:fillRect/>
                     </a:stretch>
@@ -7311,7 +7683,7 @@
                     <pic:cNvPicPr/>
                   </pic:nvPicPr>
                   <pic:blipFill>
-                    <a:blip r:embed="rId16"/>
+                    <a:blip r:embed="rId15"/>
                     <a:stretch>
                       <a:fillRect/>
                     </a:stretch>
@@ -7521,10 +7893,10 @@
     <w:p>
       <w:r>
         <w:object w:dxaOrig="12511" w:dyaOrig="4381" w14:anchorId="0584E7A9">
-          <v:shape id="_x0000_i1028" type="#_x0000_t75" alt="P327#yIS1" style="width:450.75pt;height:158.25pt" o:ole="">
-            <v:imagedata r:id="rId17" o:title=""/>
+          <v:shape id="_x0000_i1027" type="#_x0000_t75" alt="P327#yIS1" style="width:451pt;height:158.25pt" o:ole="">
+            <v:imagedata r:id="rId16" o:title=""/>
           </v:shape>
-          <o:OLEObject Type="Embed" ProgID="Visio.Drawing.15" ShapeID="_x0000_i1028" DrawAspect="Content" ObjectID="_1709659344" r:id="rId18"/>
+          <o:OLEObject Type="Embed" ProgID="Visio.Drawing.15" ShapeID="_x0000_i1027" DrawAspect="Content" ObjectID="_1710401192" r:id="rId17"/>
         </w:object>
       </w:r>
     </w:p>
@@ -7705,6 +8077,13 @@
                 <w:lang w:val="en-US"/>
               </w:rPr>
             </w:pPr>
+            <w:r>
+              <w:rPr>
+                <w:iCs/>
+                <w:lang w:val="en-US"/>
+              </w:rPr>
+              <w:t>100k</w:t>
+            </w:r>
           </w:p>
         </w:tc>
       </w:tr>
@@ -7775,6 +8154,13 @@
                 <w:lang w:val="en-US"/>
               </w:rPr>
             </w:pPr>
+            <w:r>
+              <w:rPr>
+                <w:iCs/>
+                <w:lang w:val="en-US"/>
+              </w:rPr>
+              <w:t>10k</w:t>
+            </w:r>
           </w:p>
         </w:tc>
       </w:tr>
@@ -7845,6 +8231,13 @@
                 <w:lang w:val="en-US"/>
               </w:rPr>
             </w:pPr>
+            <w:r>
+              <w:rPr>
+                <w:iCs/>
+                <w:lang w:val="en-US"/>
+              </w:rPr>
+              <w:t>10n</w:t>
+            </w:r>
           </w:p>
         </w:tc>
       </w:tr>
@@ -7916,6 +8309,13 @@
                 <w:lang w:val="en-US"/>
               </w:rPr>
             </w:pPr>
+            <w:r>
+              <w:rPr>
+                <w:iCs/>
+                <w:lang w:val="en-US"/>
+              </w:rPr>
+              <w:t>820p</w:t>
+            </w:r>
           </w:p>
         </w:tc>
       </w:tr>
@@ -7989,6 +8389,13 @@
                 <w:lang w:val="en-US"/>
               </w:rPr>
             </w:pPr>
+            <w:r>
+              <w:rPr>
+                <w:iCs/>
+                <w:lang w:val="en-US"/>
+              </w:rPr>
+              <w:t>1.75kHz</w:t>
+            </w:r>
           </w:p>
         </w:tc>
       </w:tr>
@@ -11141,7 +11548,21 @@
         <w:rPr>
           <w:lang w:val="en-US"/>
         </w:rPr>
-        <w:t>, first run the simulation and save results only when the waveform has reached steady-state to disregard the transient waveforms.</w:t>
+        <w:t xml:space="preserve">, first run the simulation and save results only when the waveform has reached </w:t>
+      </w:r>
+      <w:proofErr w:type="gramStart"/>
+      <w:r>
+        <w:rPr>
+          <w:lang w:val="en-US"/>
+        </w:rPr>
+        <w:t>steady-state</w:t>
+      </w:r>
+      <w:proofErr w:type="gramEnd"/>
+      <w:r>
+        <w:rPr>
+          <w:lang w:val="en-US"/>
+        </w:rPr>
+        <w:t xml:space="preserve"> to disregard the transient waveforms.</w:t>
       </w:r>
     </w:p>
     <w:p>
@@ -11221,7 +11642,7 @@
                     <pic:cNvPicPr/>
                   </pic:nvPicPr>
                   <pic:blipFill>
-                    <a:blip r:embed="rId19"/>
+                    <a:blip r:embed="rId18"/>
                     <a:stretch>
                       <a:fillRect/>
                     </a:stretch>
@@ -11258,7 +11679,21 @@
         <w:rPr>
           <w:lang w:val="en-US"/>
         </w:rPr>
-        <w:t xml:space="preserve"> The transients dies down at this point so only the steady-state is considered for THD.</w:t>
+        <w:t xml:space="preserve"> The transients </w:t>
+      </w:r>
+      <w:proofErr w:type="gramStart"/>
+      <w:r>
+        <w:rPr>
+          <w:lang w:val="en-US"/>
+        </w:rPr>
+        <w:t>dies</w:t>
+      </w:r>
+      <w:proofErr w:type="gramEnd"/>
+      <w:r>
+        <w:rPr>
+          <w:lang w:val="en-US"/>
+        </w:rPr>
+        <w:t xml:space="preserve"> down at this point so only the steady-state is considered for THD.</w:t>
       </w:r>
     </w:p>
     <w:p>
@@ -11290,7 +11725,7 @@
                     <pic:cNvPicPr/>
                   </pic:nvPicPr>
                   <pic:blipFill>
-                    <a:blip r:embed="rId20"/>
+                    <a:blip r:embed="rId19"/>
                     <a:stretch>
                       <a:fillRect/>
                     </a:stretch>
@@ -11388,7 +11823,7 @@
                     <pic:cNvPicPr/>
                   </pic:nvPicPr>
                   <pic:blipFill rotWithShape="1">
-                    <a:blip r:embed="rId21"/>
+                    <a:blip r:embed="rId20"/>
                     <a:srcRect t="15345"/>
                     <a:stretch/>
                   </pic:blipFill>
@@ -11462,7 +11897,15 @@
           <w:bCs/>
           <w:lang w:val="en-US"/>
         </w:rPr>
-        <w:t xml:space="preserve"> directive will be in the following format: .</w:t>
+        <w:t xml:space="preserve"> directive will be in the following format</w:t>
+      </w:r>
+      <w:proofErr w:type="gramStart"/>
+      <w:r>
+        <w:rPr>
+          <w:bCs/>
+          <w:lang w:val="en-US"/>
+        </w:rPr>
+        <w:t>: .</w:t>
       </w:r>
       <w:proofErr w:type="spellStart"/>
       <w:r>
@@ -11473,6 +11916,7 @@
         <w:t>fourier</w:t>
       </w:r>
       <w:proofErr w:type="spellEnd"/>
+      <w:proofErr w:type="gramEnd"/>
       <w:r>
         <w:rPr>
           <w:bCs/>
@@ -11562,7 +12006,7 @@
                     <pic:cNvPicPr/>
                   </pic:nvPicPr>
                   <pic:blipFill>
-                    <a:blip r:embed="rId22"/>
+                    <a:blip r:embed="rId21"/>
                     <a:stretch>
                       <a:fillRect/>
                     </a:stretch>
@@ -11607,18 +12051,28 @@
           <w:bCs/>
           <w:lang w:val="en-US"/>
         </w:rPr>
-        <w:t xml:space="preserve"> directive: .</w:t>
-      </w:r>
-      <w:proofErr w:type="spellStart"/>
+        <w:t xml:space="preserve"> directive</w:t>
+      </w:r>
+      <w:proofErr w:type="gramStart"/>
       <w:r>
         <w:rPr>
           <w:b/>
           <w:bCs/>
           <w:lang w:val="en-US"/>
         </w:rPr>
+        <w:t>: .</w:t>
+      </w:r>
+      <w:proofErr w:type="spellStart"/>
+      <w:r>
+        <w:rPr>
+          <w:b/>
+          <w:bCs/>
+          <w:lang w:val="en-US"/>
+        </w:rPr>
         <w:t>fourier</w:t>
       </w:r>
       <w:proofErr w:type="spellEnd"/>
+      <w:proofErr w:type="gramEnd"/>
       <w:r>
         <w:rPr>
           <w:b/>
@@ -11807,7 +12261,7 @@
                     <pic:cNvPicPr/>
                   </pic:nvPicPr>
                   <pic:blipFill>
-                    <a:blip r:embed="rId23"/>
+                    <a:blip r:embed="rId22"/>
                     <a:stretch>
                       <a:fillRect/>
                     </a:stretch>
@@ -11875,7 +12329,7 @@
       </w:r>
     </w:p>
     <w:sectPr>
-      <w:footerReference w:type="default" r:id="rId24"/>
+      <w:footerReference w:type="default" r:id="rId23"/>
       <w:pgSz w:w="11906" w:h="16838"/>
       <w:pgMar w:top="1701" w:right="1440" w:bottom="1440" w:left="1440" w:header="708" w:footer="708" w:gutter="0"/>
       <w:cols w:space="708"/>

</xml_diff>

<commit_message>
made changes to ltspice
</commit_message>
<xml_diff>
--- a/Assignment 2/EE310 Assignment 2.docx
+++ b/Assignment 2/EE310 Assignment 2.docx
@@ -30,7 +30,15 @@
     </w:p>
     <w:p>
       <w:r>
-        <w:t>This assignment focuses on the receiver part of Electeng 310 project 1. The due date for the assignment is 7th April 2022. This assignment is worth 10 marks. Only one copy of the document and simulation need to be submitted for each group by the group leader.</w:t>
+        <w:t xml:space="preserve">This assignment focuses on the receiver part of </w:t>
+      </w:r>
+      <w:proofErr w:type="spellStart"/>
+      <w:r>
+        <w:t>Electeng</w:t>
+      </w:r>
+      <w:proofErr w:type="spellEnd"/>
+      <w:r>
+        <w:t xml:space="preserve"> 310 project 1. The due date for the assignment is 7th April 2022. This assignment is worth 10 marks. Only one copy of the document and simulation need to be submitted for each group by the group leader.</w:t>
       </w:r>
     </w:p>
     <w:p>
@@ -121,7 +129,15 @@
       </w:r>
       <w:r>
         <w:tab/>
-        <w:t>Use the snipping tool available in windows and ensure that all the relevant components are visible, with values clearly shown when copying schematics from LTSpice on to this document.</w:t>
+        <w:t xml:space="preserve">Use the snipping tool available in windows and ensure that all the relevant components are visible, with values clearly shown when copying schematics from </w:t>
+      </w:r>
+      <w:proofErr w:type="spellStart"/>
+      <w:r>
+        <w:t>LTSpice</w:t>
+      </w:r>
+      <w:proofErr w:type="spellEnd"/>
+      <w:r>
+        <w:t xml:space="preserve"> on to this document.</w:t>
       </w:r>
     </w:p>
     <w:p>
@@ -138,7 +154,15 @@
       </w:r>
       <w:r>
         <w:tab/>
-        <w:t>Include only one or two periods of any ac waveforms when copying output graphs from LTSpice on to this document.</w:t>
+        <w:t xml:space="preserve">Include only one or two periods of any ac waveforms when copying output graphs from </w:t>
+      </w:r>
+      <w:proofErr w:type="spellStart"/>
+      <w:r>
+        <w:t>LTSpice</w:t>
+      </w:r>
+      <w:proofErr w:type="spellEnd"/>
+      <w:r>
+        <w:t xml:space="preserve"> on to this document.</w:t>
       </w:r>
     </w:p>
     <w:p>
@@ -244,7 +268,15 @@
       </w:r>
       <w:r>
         <w:tab/>
-        <w:t xml:space="preserve">An LTspice simulation file of the entire transmitter and the receiver along with any related libraries required to run it. </w:t>
+        <w:t xml:space="preserve">An </w:t>
+      </w:r>
+      <w:proofErr w:type="spellStart"/>
+      <w:r>
+        <w:t>LTspice</w:t>
+      </w:r>
+      <w:proofErr w:type="spellEnd"/>
+      <w:r>
+        <w:t xml:space="preserve"> simulation file of the entire transmitter and the receiver along with any related libraries required to run it. </w:t>
       </w:r>
     </w:p>
     <w:p>
@@ -288,7 +320,15 @@
       </w:r>
       <w:r>
         <w:tab/>
-        <w:t>Understanding of LTSpice features.</w:t>
+        <w:t xml:space="preserve">Understanding of </w:t>
+      </w:r>
+      <w:proofErr w:type="spellStart"/>
+      <w:r>
+        <w:t>LTSpice</w:t>
+      </w:r>
+      <w:proofErr w:type="spellEnd"/>
+      <w:r>
+        <w:t xml:space="preserve"> features.</w:t>
       </w:r>
     </w:p>
     <w:p>
@@ -320,7 +360,15 @@
         <w:spacing w:line="204" w:lineRule="auto"/>
       </w:pPr>
       <w:r>
-        <w:t>Submit a zipped file with a pdf version of this word document, the .asc file of the simulation, and any libraries of the practical components used. Name the zip file “EE310_GroupXX_Rx_2022.zip”, where XX is your group number.</w:t>
+        <w:t>Submit a zipped file with a pdf version of this word document, the .</w:t>
+      </w:r>
+      <w:proofErr w:type="spellStart"/>
+      <w:r>
+        <w:t>asc</w:t>
+      </w:r>
+      <w:proofErr w:type="spellEnd"/>
+      <w:r>
+        <w:t xml:space="preserve"> file of the simulation, and any libraries of the practical components used. Name the zip file “EE310_GroupXX_Rx_2022.zip”, where XX is your group number.</w:t>
       </w:r>
     </w:p>
     <w:p>
@@ -375,7 +423,7 @@
           <v:shape id="_x0000_i1025" type="#_x0000_t75" alt="P31#yIS1" style="width:450.75pt;height:257.25pt" o:ole="">
             <v:imagedata r:id="rId7" o:title=""/>
           </v:shape>
-          <o:OLEObject Type="Embed" ProgID="Visio.Drawing.15" ShapeID="_x0000_i1025" DrawAspect="Content" ObjectID="_1710598186" r:id="rId8"/>
+          <o:OLEObject Type="Embed" ProgID="Visio.Drawing.15" ShapeID="_x0000_i1025" DrawAspect="Content" ObjectID="_1710659495" r:id="rId8"/>
         </w:object>
       </w:r>
     </w:p>
@@ -1268,7 +1316,25 @@
                 <w:iCs/>
                 <w:lang w:val="en-US"/>
               </w:rPr>
-              <w:t>The cuttoff frequency we decided</w:t>
+              <w:t xml:space="preserve">The </w:t>
+            </w:r>
+            <w:proofErr w:type="spellStart"/>
+            <w:r>
+              <w:rPr>
+                <w:rFonts w:eastAsiaTheme="minorEastAsia"/>
+                <w:iCs/>
+                <w:lang w:val="en-US"/>
+              </w:rPr>
+              <w:t>cuttoff</w:t>
+            </w:r>
+            <w:proofErr w:type="spellEnd"/>
+            <w:r>
+              <w:rPr>
+                <w:rFonts w:eastAsiaTheme="minorEastAsia"/>
+                <w:iCs/>
+                <w:lang w:val="en-US"/>
+              </w:rPr>
+              <w:t xml:space="preserve"> frequency we decided</w:t>
             </w:r>
             <w:r>
               <w:rPr>
@@ -1457,7 +1523,15 @@
       </w:pPr>
       <w:r>
         <w:lastRenderedPageBreak/>
-        <w:t>1.3.1 Paste a screenshot of the light detector circuit from the LTSpice simulation into the box below.</w:t>
+        <w:t xml:space="preserve">1.3.1 Paste a screenshot of the light detector circuit from the </w:t>
+      </w:r>
+      <w:proofErr w:type="spellStart"/>
+      <w:r>
+        <w:t>LTSpice</w:t>
+      </w:r>
+      <w:proofErr w:type="spellEnd"/>
+      <w:r>
+        <w:t xml:space="preserve"> simulation into the box below.</w:t>
       </w:r>
     </w:p>
     <w:tbl>
@@ -1598,7 +1672,23 @@
     </w:p>
     <w:p>
       <w:r>
-        <w:t>Use the cursor tool in LTSpice measure the amplitude of the V_det in both cases.</w:t>
+        <w:t xml:space="preserve">Use the cursor tool in </w:t>
+      </w:r>
+      <w:proofErr w:type="spellStart"/>
+      <w:r>
+        <w:t>LTSpice</w:t>
+      </w:r>
+      <w:proofErr w:type="spellEnd"/>
+      <w:r>
+        <w:t xml:space="preserve"> measure the amplitude of the </w:t>
+      </w:r>
+      <w:proofErr w:type="spellStart"/>
+      <w:r>
+        <w:t>V_det</w:t>
+      </w:r>
+      <w:proofErr w:type="spellEnd"/>
+      <w:r>
+        <w:t xml:space="preserve"> in both cases.</w:t>
       </w:r>
     </w:p>
     <w:tbl>
@@ -3185,6 +3275,7 @@
       </w:pPr>
       <w:r>
         <w:rPr>
+          <w:noProof/>
           <w:spacing w:val="0"/>
           <w:sz w:val="22"/>
         </w:rPr>
@@ -3619,14 +3710,7 @@
                 <w:iCs/>
                 <w:lang w:val="en-US"/>
               </w:rPr>
-              <w:t xml:space="preserve"> </w:t>
-            </w:r>
-            <w:r>
-              <w:rPr>
-                <w:iCs/>
-                <w:lang w:val="en-US"/>
-              </w:rPr>
-              <w:t>Ohms</w:t>
+              <w:t xml:space="preserve"> Ohms</w:t>
             </w:r>
           </w:p>
         </w:tc>
@@ -3710,14 +3794,7 @@
                 <w:iCs/>
                 <w:lang w:val="en-US"/>
               </w:rPr>
-              <w:t xml:space="preserve"> </w:t>
-            </w:r>
-            <w:r>
-              <w:rPr>
-                <w:iCs/>
-                <w:lang w:val="en-US"/>
-              </w:rPr>
-              <w:t>Ohms</w:t>
+              <w:t xml:space="preserve"> Ohms</w:t>
             </w:r>
           </w:p>
         </w:tc>
@@ -4210,7 +4287,23 @@
                 <w:rFonts w:eastAsiaTheme="minorEastAsia"/>
                 <w:lang w:val="en-US"/>
               </w:rPr>
-              <w:t>o simulate in LTspice. However too large a capacitance value fo</w:t>
+              <w:t xml:space="preserve">o simulate in </w:t>
+            </w:r>
+            <w:proofErr w:type="spellStart"/>
+            <w:r>
+              <w:rPr>
+                <w:rFonts w:eastAsiaTheme="minorEastAsia"/>
+                <w:lang w:val="en-US"/>
+              </w:rPr>
+              <w:t>LTspice</w:t>
+            </w:r>
+            <w:proofErr w:type="spellEnd"/>
+            <w:r>
+              <w:rPr>
+                <w:rFonts w:eastAsiaTheme="minorEastAsia"/>
+                <w:lang w:val="en-US"/>
+              </w:rPr>
+              <w:t>. However too large a capacitance value fo</w:t>
             </w:r>
             <w:r>
               <w:rPr>
@@ -4323,7 +4416,23 @@
                 <w:rFonts w:eastAsiaTheme="minorEastAsia"/>
                 <w:lang w:val="en-US"/>
               </w:rPr>
-              <w:t>V_HF to go below V_bias, that could cause the PWM generator circuit to skip a few peaks and troughs</w:t>
+              <w:t xml:space="preserve">V_HF to go below </w:t>
+            </w:r>
+            <w:proofErr w:type="spellStart"/>
+            <w:r>
+              <w:rPr>
+                <w:rFonts w:eastAsiaTheme="minorEastAsia"/>
+                <w:lang w:val="en-US"/>
+              </w:rPr>
+              <w:t>V_bias</w:t>
+            </w:r>
+            <w:proofErr w:type="spellEnd"/>
+            <w:r>
+              <w:rPr>
+                <w:rFonts w:eastAsiaTheme="minorEastAsia"/>
+                <w:lang w:val="en-US"/>
+              </w:rPr>
+              <w:t>, that could cause the PWM generator circuit to skip a few peaks and troughs</w:t>
             </w:r>
             <w:r>
               <w:rPr>
@@ -4353,12 +4462,21 @@
               </w:rPr>
               <w:t xml:space="preserve">That would cause the DC offset to be amplified by the non-inverting amplifier and would cause the </w:t>
             </w:r>
-            <w:r>
-              <w:rPr>
-                <w:rFonts w:eastAsiaTheme="minorEastAsia"/>
-                <w:lang w:val="en-US"/>
-              </w:rPr>
-              <w:t>the PWM generator to completely miss the input signal unless not having a really tiny (or unhelpful) hysteresis band.</w:t>
+            <w:proofErr w:type="spellStart"/>
+            <w:r>
+              <w:rPr>
+                <w:rFonts w:eastAsiaTheme="minorEastAsia"/>
+                <w:lang w:val="en-US"/>
+              </w:rPr>
+              <w:t>the</w:t>
+            </w:r>
+            <w:proofErr w:type="spellEnd"/>
+            <w:r>
+              <w:rPr>
+                <w:rFonts w:eastAsiaTheme="minorEastAsia"/>
+                <w:lang w:val="en-US"/>
+              </w:rPr>
+              <w:t xml:space="preserve"> PWM generator to completely miss the input signal unless not having a really tiny (or unhelpful) hysteresis band.</w:t>
             </w:r>
             <w:r>
               <w:rPr>
@@ -4400,7 +4518,23 @@
                 <w:iCs/>
                 <w:lang w:val="en-US"/>
               </w:rPr>
-              <w:t xml:space="preserve">) that has a bit of oscillation, but properly centers V_HF with a V_bias DC offset. </w:t>
+              <w:t xml:space="preserve">) that has a bit of oscillation, but properly centers V_HF with a </w:t>
+            </w:r>
+            <w:proofErr w:type="spellStart"/>
+            <w:r>
+              <w:rPr>
+                <w:iCs/>
+                <w:lang w:val="en-US"/>
+              </w:rPr>
+              <w:t>V_bias</w:t>
+            </w:r>
+            <w:proofErr w:type="spellEnd"/>
+            <w:r>
+              <w:rPr>
+                <w:iCs/>
+                <w:lang w:val="en-US"/>
+              </w:rPr>
+              <w:t xml:space="preserve"> DC offset. </w:t>
             </w:r>
           </w:p>
           <w:p>
@@ -4994,7 +5128,15 @@
     </w:p>
     <w:p>
       <w:r>
-        <w:t>In the LTSpice model “Assignment2.asc”, finish the high-pass filter and the non-inverting amplifier circuit with the values that you have chosen.</w:t>
+        <w:t xml:space="preserve">In the </w:t>
+      </w:r>
+      <w:proofErr w:type="spellStart"/>
+      <w:r>
+        <w:t>LTSpice</w:t>
+      </w:r>
+      <w:proofErr w:type="spellEnd"/>
+      <w:r>
+        <w:t xml:space="preserve"> model “Assignment2.asc”, finish the high-pass filter and the non-inverting amplifier circuit with the values that you have chosen.</w:t>
       </w:r>
       <w:r>
         <w:t xml:space="preserve"> Choose appropriate practical op-amps for this task.</w:t>
@@ -5014,7 +5156,15 @@
         <w:t xml:space="preserve">2.3.1 </w:t>
       </w:r>
       <w:r>
-        <w:t>Paste a screenshot of the high-pass filter and the non-inverting amplifier circuit from the LTSpice simulation into the box below.</w:t>
+        <w:t xml:space="preserve">Paste a screenshot of the high-pass filter and the non-inverting amplifier circuit from the </w:t>
+      </w:r>
+      <w:proofErr w:type="spellStart"/>
+      <w:r>
+        <w:t>LTSpice</w:t>
+      </w:r>
+      <w:proofErr w:type="spellEnd"/>
+      <w:r>
+        <w:t xml:space="preserve"> simulation into the box below.</w:t>
       </w:r>
     </w:p>
     <w:tbl>
@@ -5024,7 +5174,7 @@
         <w:tblLook w:val="04A0" w:firstRow="1" w:lastRow="0" w:firstColumn="1" w:lastColumn="0" w:noHBand="0" w:noVBand="1"/>
       </w:tblPr>
       <w:tblGrid>
-        <w:gridCol w:w="9016"/>
+        <w:gridCol w:w="9001"/>
       </w:tblGrid>
       <w:tr>
         <w:trPr>
@@ -5042,48 +5192,6 @@
                 <w:lang w:val="en-US"/>
               </w:rPr>
             </w:pPr>
-            <w:r>
-              <w:rPr>
-                <w:b/>
-                <w:bCs/>
-                <w:lang w:val="en-US"/>
-              </w:rPr>
-              <w:drawing>
-                <wp:inline distT="0" distB="0" distL="0" distR="0" wp14:anchorId="201A145D" wp14:editId="238BEC35">
-                  <wp:extent cx="5731510" cy="4342130"/>
-                  <wp:effectExtent l="0" t="0" r="2540" b="1270"/>
-                  <wp:docPr id="16" name="Picture 16"/>
-                  <wp:cNvGraphicFramePr>
-                    <a:graphicFrameLocks xmlns:a="http://schemas.openxmlformats.org/drawingml/2006/main" noChangeAspect="1"/>
-                  </wp:cNvGraphicFramePr>
-                  <a:graphic xmlns:a="http://schemas.openxmlformats.org/drawingml/2006/main">
-                    <a:graphicData uri="http://schemas.openxmlformats.org/drawingml/2006/picture">
-                      <pic:pic xmlns:pic="http://schemas.openxmlformats.org/drawingml/2006/picture">
-                        <pic:nvPicPr>
-                          <pic:cNvPr id="1" name=""/>
-                          <pic:cNvPicPr/>
-                        </pic:nvPicPr>
-                        <pic:blipFill>
-                          <a:blip r:embed="rId13"/>
-                          <a:stretch>
-                            <a:fillRect/>
-                          </a:stretch>
-                        </pic:blipFill>
-                        <pic:spPr>
-                          <a:xfrm>
-                            <a:off x="0" y="0"/>
-                            <a:ext cx="5731510" cy="4342130"/>
-                          </a:xfrm>
-                          <a:prstGeom prst="rect">
-                            <a:avLst/>
-                          </a:prstGeom>
-                        </pic:spPr>
-                      </pic:pic>
-                    </a:graphicData>
-                  </a:graphic>
-                </wp:inline>
-              </w:drawing>
-            </w:r>
           </w:p>
         </w:tc>
       </w:tr>
@@ -5279,7 +5387,21 @@
         <w:rPr>
           <w:lang w:val="en-US"/>
         </w:rPr>
-        <w:t xml:space="preserve"> the cursor tool in LTSpice </w:t>
+        <w:t xml:space="preserve"> the cursor tool in </w:t>
+      </w:r>
+      <w:proofErr w:type="spellStart"/>
+      <w:r>
+        <w:rPr>
+          <w:lang w:val="en-US"/>
+        </w:rPr>
+        <w:t>LTSpice</w:t>
+      </w:r>
+      <w:proofErr w:type="spellEnd"/>
+      <w:r>
+        <w:rPr>
+          <w:lang w:val="en-US"/>
+        </w:rPr>
+        <w:t xml:space="preserve"> </w:t>
       </w:r>
       <w:r>
         <w:rPr>
@@ -5394,7 +5516,25 @@
           <w:highlight w:val="yellow"/>
           <w:lang w:val="en-US"/>
         </w:rPr>
-        <w:t>Note: Using the cursor tools of LTSpice, we would not be able to accurately measure the amplitudes of th</w:t>
+        <w:t xml:space="preserve">Note: Using the cursor tools of </w:t>
+      </w:r>
+      <w:proofErr w:type="spellStart"/>
+      <w:r>
+        <w:rPr>
+          <w:color w:val="FF0000"/>
+          <w:highlight w:val="yellow"/>
+          <w:lang w:val="en-US"/>
+        </w:rPr>
+        <w:t>LTSpice</w:t>
+      </w:r>
+      <w:proofErr w:type="spellEnd"/>
+      <w:r>
+        <w:rPr>
+          <w:color w:val="FF0000"/>
+          <w:highlight w:val="yellow"/>
+          <w:lang w:val="en-US"/>
+        </w:rPr>
+        <w:t>, we would not be able to accurately measure the amplitudes of th</w:t>
       </w:r>
       <w:r>
         <w:rPr>
@@ -5438,7 +5578,6 @@
                 <w:bCs/>
                 <w:lang w:val="en-US"/>
               </w:rPr>
-              <w:lastRenderedPageBreak/>
               <w:t xml:space="preserve">Screenshot </w:t>
             </w:r>
             <w:r>
@@ -5526,9 +5665,9 @@
             </w:pPr>
             <w:r>
               <w:rPr>
-                <w:rFonts w:eastAsiaTheme="minorEastAsia"/>
-                <w:b/>
-                <w:bCs/>
+                <w:b/>
+                <w:bCs/>
+                <w:noProof/>
                 <w:lang w:val="en-US"/>
               </w:rPr>
               <w:drawing>
@@ -5547,7 +5686,7 @@
                           <pic:cNvPicPr/>
                         </pic:nvPicPr>
                         <pic:blipFill>
-                          <a:blip r:embed="rId14"/>
+                          <a:blip r:embed="rId13"/>
                           <a:stretch>
                             <a:fillRect/>
                           </a:stretch>
@@ -5593,6 +5732,7 @@
                 <w:bCs/>
                 <w:lang w:val="en-US"/>
               </w:rPr>
+              <w:lastRenderedPageBreak/>
               <w:t xml:space="preserve">Screenshot </w:t>
             </w:r>
             <w:r>
@@ -5680,6 +5820,7 @@
               <w:rPr>
                 <w:b/>
                 <w:bCs/>
+                <w:noProof/>
                 <w:lang w:val="en-US"/>
               </w:rPr>
               <w:drawing>
@@ -5698,7 +5839,7 @@
                           <pic:cNvPicPr/>
                         </pic:nvPicPr>
                         <pic:blipFill>
-                          <a:blip r:embed="rId15"/>
+                          <a:blip r:embed="rId14"/>
                           <a:stretch>
                             <a:fillRect/>
                           </a:stretch>
@@ -6394,7 +6535,6 @@
         <w:pStyle w:val="NoSpacing"/>
       </w:pPr>
       <w:r>
-        <w:lastRenderedPageBreak/>
         <w:t xml:space="preserve">How does changing the </w:t>
       </w:r>
       <m:oMath>
@@ -6513,13 +6653,70 @@
               <w:rPr>
                 <w:lang w:val="en-US"/>
               </w:rPr>
-              <w:t>If our cut-off frequency is too low, then then VHF would still have a DC offset. When this is compared to V_bias in the amplification stages, then the offset is amplified</w:t>
-            </w:r>
-            <w:r>
-              <w:rPr>
-                <w:lang w:val="en-US"/>
-              </w:rPr>
-              <w:t xml:space="preserve"> when V_amp is generated. If the cut-off frequency is too high, then we will filter out some of the fundamental harmonic from from VH_F which would causeV_HF to oscillate. This oscillation gets amplified when passing though the amplification stage(s).</w:t>
+              <w:lastRenderedPageBreak/>
+              <w:t xml:space="preserve">If our cut-off frequency is too low, then then VHF would still have a DC offset. When this is compared to </w:t>
+            </w:r>
+            <w:proofErr w:type="spellStart"/>
+            <w:r>
+              <w:rPr>
+                <w:lang w:val="en-US"/>
+              </w:rPr>
+              <w:t>V_bias</w:t>
+            </w:r>
+            <w:proofErr w:type="spellEnd"/>
+            <w:r>
+              <w:rPr>
+                <w:lang w:val="en-US"/>
+              </w:rPr>
+              <w:t xml:space="preserve"> in the amplification stages, then the offset is amplified</w:t>
+            </w:r>
+            <w:r>
+              <w:rPr>
+                <w:lang w:val="en-US"/>
+              </w:rPr>
+              <w:t xml:space="preserve"> when </w:t>
+            </w:r>
+            <w:proofErr w:type="spellStart"/>
+            <w:r>
+              <w:rPr>
+                <w:lang w:val="en-US"/>
+              </w:rPr>
+              <w:t>V_amp</w:t>
+            </w:r>
+            <w:proofErr w:type="spellEnd"/>
+            <w:r>
+              <w:rPr>
+                <w:lang w:val="en-US"/>
+              </w:rPr>
+              <w:t xml:space="preserve"> is generated. If the cut-off frequency is too high, then we will filter out some of the fundamental harmonic from </w:t>
+            </w:r>
+            <w:proofErr w:type="spellStart"/>
+            <w:r>
+              <w:rPr>
+                <w:lang w:val="en-US"/>
+              </w:rPr>
+              <w:t>from</w:t>
+            </w:r>
+            <w:proofErr w:type="spellEnd"/>
+            <w:r>
+              <w:rPr>
+                <w:lang w:val="en-US"/>
+              </w:rPr>
+              <w:t xml:space="preserve"> VH_F which would </w:t>
+            </w:r>
+            <w:proofErr w:type="spellStart"/>
+            <w:r>
+              <w:rPr>
+                <w:lang w:val="en-US"/>
+              </w:rPr>
+              <w:t>causeV_HF</w:t>
+            </w:r>
+            <w:proofErr w:type="spellEnd"/>
+            <w:r>
+              <w:rPr>
+                <w:lang w:val="en-US"/>
+              </w:rPr>
+              <w:t xml:space="preserve"> to oscillate. This oscillation gets amplified when passing though the amplification stage(s).</w:t>
             </w:r>
           </w:p>
           <w:p>
@@ -6550,13 +6747,41 @@
               <w:rPr>
                 <w:lang w:val="en-US"/>
               </w:rPr>
-              <w:t xml:space="preserve"> desired a greater amplitude of V_amp, we would need to increase the gain of the non-inverting amplifier circuit. The problem with this is </w:t>
-            </w:r>
-            <w:r>
-              <w:rPr>
-                <w:lang w:val="en-US"/>
-              </w:rPr>
-              <w:t xml:space="preserve">that the the OpAmp chosen would need a higher gainbandwidth. So an alternative is to have 2 gain stages so that we </w:t>
+              <w:t xml:space="preserve"> desired a greater amplitude of </w:t>
+            </w:r>
+            <w:proofErr w:type="spellStart"/>
+            <w:r>
+              <w:rPr>
+                <w:lang w:val="en-US"/>
+              </w:rPr>
+              <w:t>V_amp</w:t>
+            </w:r>
+            <w:proofErr w:type="spellEnd"/>
+            <w:r>
+              <w:rPr>
+                <w:lang w:val="en-US"/>
+              </w:rPr>
+              <w:t xml:space="preserve">, we would need to increase the gain of the non-inverting amplifier circuit. The problem with this is </w:t>
+            </w:r>
+            <w:r>
+              <w:rPr>
+                <w:lang w:val="en-US"/>
+              </w:rPr>
+              <w:t xml:space="preserve">that the </w:t>
+            </w:r>
+            <w:proofErr w:type="spellStart"/>
+            <w:r>
+              <w:rPr>
+                <w:lang w:val="en-US"/>
+              </w:rPr>
+              <w:t>the</w:t>
+            </w:r>
+            <w:proofErr w:type="spellEnd"/>
+            <w:r>
+              <w:rPr>
+                <w:lang w:val="en-US"/>
+              </w:rPr>
+              <w:t xml:space="preserve"> OpAmp chosen would need a higher gainbandwidth. So an alternative is to have 2 gain stages so that we </w:t>
             </w:r>
             <w:r>
               <w:rPr>
@@ -6651,7 +6876,6 @@
         <w:pStyle w:val="Heading1"/>
       </w:pPr>
       <w:r>
-        <w:lastRenderedPageBreak/>
         <w:t xml:space="preserve">3. </w:t>
       </w:r>
       <w:r>
@@ -6760,9 +6984,9 @@
       <w:r>
         <w:object w:dxaOrig="10485" w:dyaOrig="5626" w14:anchorId="387A14AE">
           <v:shape id="_x0000_i1026" type="#_x0000_t75" alt="P244#yIS1" style="width:450.75pt;height:242.25pt" o:ole="">
-            <v:imagedata r:id="rId16" o:title=""/>
+            <v:imagedata r:id="rId15" o:title=""/>
           </v:shape>
-          <o:OLEObject Type="Embed" ProgID="Visio.Drawing.15" ShapeID="_x0000_i1026" DrawAspect="Content" ObjectID="_1710598187" r:id="rId17"/>
+          <o:OLEObject Type="Embed" ProgID="Visio.Drawing.15" ShapeID="_x0000_i1026" DrawAspect="Content" ObjectID="_1710659496" r:id="rId16"/>
         </w:object>
       </w:r>
     </w:p>
@@ -7349,7 +7573,21 @@
         <w:rPr>
           <w:lang w:val="en-US"/>
         </w:rPr>
-        <w:t>In the LTSpice model “Assignment2.asc”,</w:t>
+        <w:t xml:space="preserve">In the </w:t>
+      </w:r>
+      <w:proofErr w:type="spellStart"/>
+      <w:r>
+        <w:rPr>
+          <w:lang w:val="en-US"/>
+        </w:rPr>
+        <w:t>LTSpice</w:t>
+      </w:r>
+      <w:proofErr w:type="spellEnd"/>
+      <w:r>
+        <w:rPr>
+          <w:lang w:val="en-US"/>
+        </w:rPr>
+        <w:t xml:space="preserve"> model “Assignment2.asc”,</w:t>
       </w:r>
       <w:r>
         <w:rPr>
@@ -7414,7 +7652,21 @@
         <w:rPr>
           <w:lang w:val="en-US"/>
         </w:rPr>
-        <w:t>Paste a screenshot of the PWM regenerator circuit from the LTSpice simulation into the box below.</w:t>
+        <w:t xml:space="preserve">Paste a screenshot of the PWM regenerator circuit from the </w:t>
+      </w:r>
+      <w:proofErr w:type="spellStart"/>
+      <w:r>
+        <w:rPr>
+          <w:lang w:val="en-US"/>
+        </w:rPr>
+        <w:t>LTSpice</w:t>
+      </w:r>
+      <w:proofErr w:type="spellEnd"/>
+      <w:r>
+        <w:rPr>
+          <w:lang w:val="en-US"/>
+        </w:rPr>
+        <w:t xml:space="preserve"> simulation into the box below.</w:t>
       </w:r>
     </w:p>
     <w:tbl>
@@ -7532,8 +7784,16 @@
         <w:rPr>
           <w:lang w:val="en-US"/>
         </w:rPr>
-        <w:t xml:space="preserve"> the cursor tool in LTSpice</w:t>
-      </w:r>
+        <w:t xml:space="preserve"> the cursor tool in </w:t>
+      </w:r>
+      <w:proofErr w:type="spellStart"/>
+      <w:r>
+        <w:rPr>
+          <w:lang w:val="en-US"/>
+        </w:rPr>
+        <w:t>LTSpice</w:t>
+      </w:r>
+      <w:proofErr w:type="spellEnd"/>
       <w:r>
         <w:rPr>
           <w:lang w:val="en-US"/>
@@ -8222,8 +8482,16 @@
           <w:lang w:val="en-US"/>
         </w:rPr>
         <w:lastRenderedPageBreak/>
-        <w:t>Obtaining FFT in LTSpice</w:t>
-      </w:r>
+        <w:t xml:space="preserve">Obtaining FFT in </w:t>
+      </w:r>
+      <w:proofErr w:type="spellStart"/>
+      <w:r>
+        <w:rPr>
+          <w:lang w:val="en-US"/>
+        </w:rPr>
+        <w:t>LTSpice</w:t>
+      </w:r>
+      <w:proofErr w:type="spellEnd"/>
     </w:p>
     <w:p>
       <w:pPr>
@@ -8235,7 +8503,21 @@
         <w:rPr>
           <w:lang w:val="en-US"/>
         </w:rPr>
-        <w:t>To obtain the FFT of the PWM signal, click on the LTSpice window with your plots.</w:t>
+        <w:t xml:space="preserve">To obtain the FFT of the PWM signal, click on the </w:t>
+      </w:r>
+      <w:proofErr w:type="spellStart"/>
+      <w:r>
+        <w:rPr>
+          <w:lang w:val="en-US"/>
+        </w:rPr>
+        <w:t>LTSpice</w:t>
+      </w:r>
+      <w:proofErr w:type="spellEnd"/>
+      <w:r>
+        <w:rPr>
+          <w:lang w:val="en-US"/>
+        </w:rPr>
+        <w:t xml:space="preserve"> window with your plots.</w:t>
       </w:r>
     </w:p>
     <w:p>
@@ -8278,7 +8560,7 @@
                     <pic:cNvPicPr/>
                   </pic:nvPicPr>
                   <pic:blipFill>
-                    <a:blip r:embed="rId18"/>
+                    <a:blip r:embed="rId17"/>
                     <a:stretch>
                       <a:fillRect/>
                     </a:stretch>
@@ -8309,7 +8591,14 @@
         <w:rPr>
           <w:lang w:val="en-US"/>
         </w:rPr>
-        <w:t>Click on the waveform that you are interested in. In this case, we are interested in V</w:t>
+        <w:t xml:space="preserve">Click on the waveform that you are interested in. In this case, we are interested in </w:t>
+      </w:r>
+      <w:proofErr w:type="spellStart"/>
+      <w:r>
+        <w:rPr>
+          <w:lang w:val="en-US"/>
+        </w:rPr>
+        <w:t>V</w:t>
       </w:r>
       <w:r>
         <w:rPr>
@@ -8318,6 +8607,7 @@
         </w:rPr>
         <w:t>rx</w:t>
       </w:r>
+      <w:proofErr w:type="spellEnd"/>
       <w:r>
         <w:rPr>
           <w:lang w:val="en-US"/>
@@ -8352,7 +8642,7 @@
                     <pic:cNvPicPr/>
                   </pic:nvPicPr>
                   <pic:blipFill>
-                    <a:blip r:embed="rId19"/>
+                    <a:blip r:embed="rId18"/>
                     <a:stretch>
                       <a:fillRect/>
                     </a:stretch>
@@ -8563,9 +8853,9 @@
       <w:r>
         <w:object w:dxaOrig="12511" w:dyaOrig="4381" w14:anchorId="0584E7A9">
           <v:shape id="_x0000_i1027" type="#_x0000_t75" alt="P327#yIS1" style="width:450.75pt;height:158.25pt" o:ole="">
-            <v:imagedata r:id="rId20" o:title=""/>
+            <v:imagedata r:id="rId19" o:title=""/>
           </v:shape>
-          <o:OLEObject Type="Embed" ProgID="Visio.Drawing.15" ShapeID="_x0000_i1027" DrawAspect="Content" ObjectID="_1710598188" r:id="rId21"/>
+          <o:OLEObject Type="Embed" ProgID="Visio.Drawing.15" ShapeID="_x0000_i1027" DrawAspect="Content" ObjectID="_1710659497" r:id="rId20"/>
         </w:object>
       </w:r>
     </w:p>
@@ -9433,14 +9723,50 @@
                 <w:rFonts w:eastAsiaTheme="minorEastAsia"/>
                 <w:lang w:val="en-US"/>
               </w:rPr>
-              <w:t>present in Vout which would cause harmonic distortion to increase.</w:t>
-            </w:r>
-            <w:r>
-              <w:rPr>
-                <w:rFonts w:eastAsiaTheme="minorEastAsia"/>
-                <w:lang w:val="en-US"/>
-              </w:rPr>
-              <w:t xml:space="preserve"> If our cut-off frequency is too low then we have the risk of </w:t>
+              <w:t xml:space="preserve">present in </w:t>
+            </w:r>
+            <w:proofErr w:type="spellStart"/>
+            <w:r>
+              <w:rPr>
+                <w:rFonts w:eastAsiaTheme="minorEastAsia"/>
+                <w:lang w:val="en-US"/>
+              </w:rPr>
+              <w:t>Vout</w:t>
+            </w:r>
+            <w:proofErr w:type="spellEnd"/>
+            <w:r>
+              <w:rPr>
+                <w:rFonts w:eastAsiaTheme="minorEastAsia"/>
+                <w:lang w:val="en-US"/>
+              </w:rPr>
+              <w:t xml:space="preserve"> which would cause harmonic distortion to increase.</w:t>
+            </w:r>
+            <w:r>
+              <w:rPr>
+                <w:rFonts w:eastAsiaTheme="minorEastAsia"/>
+                <w:lang w:val="en-US"/>
+              </w:rPr>
+              <w:t xml:space="preserve"> If our cut-off frequency is too </w:t>
+            </w:r>
+            <w:r>
+              <w:rPr>
+                <w:rFonts w:eastAsiaTheme="minorEastAsia"/>
+                <w:lang w:val="en-US"/>
+              </w:rPr>
+              <w:t>low</w:t>
+            </w:r>
+            <w:r>
+              <w:rPr>
+                <w:lang w:val="en-US"/>
+              </w:rPr>
+              <w:t>,</w:t>
+            </w:r>
+            <w:r>
+              <w:rPr>
+                <w:rFonts w:eastAsiaTheme="minorEastAsia"/>
+                <w:lang w:val="en-US"/>
+              </w:rPr>
+              <w:t xml:space="preserve"> then we have the risk of </w:t>
             </w:r>
             <w:r>
               <w:rPr>
@@ -9464,7 +9790,23 @@
                 <w:iCs/>
                 <w:lang w:val="en-US"/>
               </w:rPr>
-              <w:t xml:space="preserve">Once we decide on a suitable f_C, we </w:t>
+              <w:t xml:space="preserve">Once we decide on a suitable </w:t>
+            </w:r>
+            <w:proofErr w:type="spellStart"/>
+            <w:r>
+              <w:rPr>
+                <w:iCs/>
+                <w:lang w:val="en-US"/>
+              </w:rPr>
+              <w:t>f_C</w:t>
+            </w:r>
+            <w:proofErr w:type="spellEnd"/>
+            <w:r>
+              <w:rPr>
+                <w:iCs/>
+                <w:lang w:val="en-US"/>
+              </w:rPr>
+              <w:t xml:space="preserve">, we </w:t>
             </w:r>
             <w:r>
               <w:rPr>
@@ -9478,7 +9820,30 @@
                 <w:iCs/>
                 <w:lang w:val="en-US"/>
               </w:rPr>
-              <w:t>second-order type-1 chebychev filter is below 1db</w:t>
+              <w:t xml:space="preserve">second-order type-1 </w:t>
+            </w:r>
+            <w:proofErr w:type="spellStart"/>
+            <w:r>
+              <w:rPr>
+                <w:iCs/>
+                <w:lang w:val="en-US"/>
+              </w:rPr>
+              <w:t>C</w:t>
+            </w:r>
+            <w:r>
+              <w:rPr>
+                <w:iCs/>
+                <w:lang w:val="en-US"/>
+              </w:rPr>
+              <w:t>hebychev</w:t>
+            </w:r>
+            <w:proofErr w:type="spellEnd"/>
+            <w:r>
+              <w:rPr>
+                <w:iCs/>
+                <w:lang w:val="en-US"/>
+              </w:rPr>
+              <w:t xml:space="preserve"> filter is below 1db</w:t>
             </w:r>
             <w:r>
               <w:rPr>
@@ -9552,12 +9917,21 @@
               </w:rPr>
               <w:t xml:space="preserve">type-I </w:t>
             </w:r>
-            <w:r>
-              <w:rPr>
-                <w:iCs/>
-                <w:lang w:val="en-US"/>
-              </w:rPr>
-              <w:t>chebychev filter as this provides sufficient attenuation in the stop band.</w:t>
+            <w:proofErr w:type="spellStart"/>
+            <w:r>
+              <w:rPr>
+                <w:iCs/>
+                <w:lang w:val="en-US"/>
+              </w:rPr>
+              <w:t>chebychev</w:t>
+            </w:r>
+            <w:proofErr w:type="spellEnd"/>
+            <w:r>
+              <w:rPr>
+                <w:iCs/>
+                <w:lang w:val="en-US"/>
+              </w:rPr>
+              <w:t xml:space="preserve"> filter as this provides sufficient attenuation in the stop band.</w:t>
             </w:r>
           </w:p>
         </w:tc>
@@ -9614,7 +9988,21 @@
         <w:rPr>
           <w:lang w:val="en-US"/>
         </w:rPr>
-        <w:t>In the LTSpice model “Assignment2.asc”,</w:t>
+        <w:t xml:space="preserve">In the </w:t>
+      </w:r>
+      <w:proofErr w:type="spellStart"/>
+      <w:r>
+        <w:rPr>
+          <w:lang w:val="en-US"/>
+        </w:rPr>
+        <w:t>LTSpice</w:t>
+      </w:r>
+      <w:proofErr w:type="spellEnd"/>
+      <w:r>
+        <w:rPr>
+          <w:lang w:val="en-US"/>
+        </w:rPr>
+        <w:t xml:space="preserve"> model “Assignment2.asc”,</w:t>
       </w:r>
       <w:r>
         <w:rPr>
@@ -9668,7 +10056,21 @@
         <w:rPr>
           <w:lang w:val="en-US"/>
         </w:rPr>
-        <w:t>Paste a screenshot of the low-pass filter circuit from the LTSpice simulation into the box below.</w:t>
+        <w:t xml:space="preserve">Paste a screenshot of the low-pass filter circuit from the </w:t>
+      </w:r>
+      <w:proofErr w:type="spellStart"/>
+      <w:r>
+        <w:rPr>
+          <w:lang w:val="en-US"/>
+        </w:rPr>
+        <w:t>LTSpice</w:t>
+      </w:r>
+      <w:proofErr w:type="spellEnd"/>
+      <w:r>
+        <w:rPr>
+          <w:lang w:val="en-US"/>
+        </w:rPr>
+        <w:t xml:space="preserve"> simulation into the box below.</w:t>
       </w:r>
     </w:p>
     <w:tbl>
@@ -9717,7 +10119,21 @@
         <w:rPr>
           <w:lang w:val="en-US"/>
         </w:rPr>
-        <w:t>Paste a screenshot of the simulated voltage waveform after the low-pass filter (V_out) into the box below when the receiver is 100mm away from the transmitter.</w:t>
+        <w:t>Paste a screenshot of the simulated voltage waveform after the low-pass filter (</w:t>
+      </w:r>
+      <w:proofErr w:type="spellStart"/>
+      <w:r>
+        <w:rPr>
+          <w:lang w:val="en-US"/>
+        </w:rPr>
+        <w:t>V_out</w:t>
+      </w:r>
+      <w:proofErr w:type="spellEnd"/>
+      <w:r>
+        <w:rPr>
+          <w:lang w:val="en-US"/>
+        </w:rPr>
+        <w:t>) into the box below when the receiver is 100mm away from the transmitter.</w:t>
       </w:r>
     </w:p>
     <w:p>
@@ -9742,7 +10158,21 @@
         <w:rPr>
           <w:lang w:val="en-US"/>
         </w:rPr>
-        <w:t xml:space="preserve"> the cursor tool in LTSpice </w:t>
+        <w:t xml:space="preserve"> the cursor tool in </w:t>
+      </w:r>
+      <w:proofErr w:type="spellStart"/>
+      <w:r>
+        <w:rPr>
+          <w:lang w:val="en-US"/>
+        </w:rPr>
+        <w:t>LTSpice</w:t>
+      </w:r>
+      <w:proofErr w:type="spellEnd"/>
+      <w:r>
+        <w:rPr>
+          <w:lang w:val="en-US"/>
+        </w:rPr>
+        <w:t xml:space="preserve"> </w:t>
       </w:r>
       <w:r>
         <w:rPr>
@@ -12275,8 +12705,16 @@
           <w:lang w:val="en-US"/>
         </w:rPr>
         <w:lastRenderedPageBreak/>
-        <w:t>Obtaining THD in LTSpice</w:t>
-      </w:r>
+        <w:t xml:space="preserve">Obtaining THD in </w:t>
+      </w:r>
+      <w:proofErr w:type="spellStart"/>
+      <w:r>
+        <w:rPr>
+          <w:lang w:val="en-US"/>
+        </w:rPr>
+        <w:t>LTSpice</w:t>
+      </w:r>
+      <w:proofErr w:type="spellEnd"/>
     </w:p>
     <w:p>
       <w:pPr>
@@ -12288,7 +12726,21 @@
         <w:rPr>
           <w:lang w:val="en-US"/>
         </w:rPr>
-        <w:t>To obtain the THD of a signal in LTSpice, first run the simulation and save results only when the waveform has reached steady-state to disregard the transient waveforms.</w:t>
+        <w:t xml:space="preserve">To obtain the THD of a signal in </w:t>
+      </w:r>
+      <w:proofErr w:type="spellStart"/>
+      <w:r>
+        <w:rPr>
+          <w:lang w:val="en-US"/>
+        </w:rPr>
+        <w:t>LTSpice</w:t>
+      </w:r>
+      <w:proofErr w:type="spellEnd"/>
+      <w:r>
+        <w:rPr>
+          <w:lang w:val="en-US"/>
+        </w:rPr>
+        <w:t>, first run the simulation and save results only when the waveform has reached steady-state to disregard the transient waveforms.</w:t>
       </w:r>
     </w:p>
     <w:p>
@@ -12301,7 +12753,21 @@
         <w:rPr>
           <w:lang w:val="en-US"/>
         </w:rPr>
-        <w:t>An example of this could be to enable ‘Time to start saving data’ in the LTSpice.</w:t>
+        <w:t xml:space="preserve">An example of this could be to enable ‘Time to start saving data’ in the </w:t>
+      </w:r>
+      <w:proofErr w:type="spellStart"/>
+      <w:r>
+        <w:rPr>
+          <w:lang w:val="en-US"/>
+        </w:rPr>
+        <w:t>LTSpice</w:t>
+      </w:r>
+      <w:proofErr w:type="spellEnd"/>
+      <w:r>
+        <w:rPr>
+          <w:lang w:val="en-US"/>
+        </w:rPr>
+        <w:t>.</w:t>
       </w:r>
     </w:p>
     <w:p>
@@ -12314,8 +12780,16 @@
         <w:rPr>
           <w:lang w:val="en-US"/>
         </w:rPr>
-        <w:t>Simulate -&gt; Edit Simulation Cmd</w:t>
-      </w:r>
+        <w:t xml:space="preserve">Simulate -&gt; Edit Simulation </w:t>
+      </w:r>
+      <w:proofErr w:type="spellStart"/>
+      <w:r>
+        <w:rPr>
+          <w:lang w:val="en-US"/>
+        </w:rPr>
+        <w:t>Cmd</w:t>
+      </w:r>
+      <w:proofErr w:type="spellEnd"/>
     </w:p>
     <w:p>
       <w:pPr>
@@ -12346,7 +12820,7 @@
                     <pic:cNvPicPr/>
                   </pic:nvPicPr>
                   <pic:blipFill>
-                    <a:blip r:embed="rId22"/>
+                    <a:blip r:embed="rId21"/>
                     <a:stretch>
                       <a:fillRect/>
                     </a:stretch>
@@ -12415,7 +12889,7 @@
                     <pic:cNvPicPr/>
                   </pic:nvPicPr>
                   <pic:blipFill>
-                    <a:blip r:embed="rId23"/>
+                    <a:blip r:embed="rId22"/>
                     <a:stretch>
                       <a:fillRect/>
                     </a:stretch>
@@ -12465,7 +12939,23 @@
           <w:bCs/>
           <w:lang w:val="en-US"/>
         </w:rPr>
-        <w:t>A SPICE Directive needs to be set up in LTSpice to measure the frequency components starting from a specific frequency. Below is where SPICE Directives can be set.</w:t>
+        <w:t xml:space="preserve">A SPICE Directive needs to be set up in </w:t>
+      </w:r>
+      <w:proofErr w:type="spellStart"/>
+      <w:r>
+        <w:rPr>
+          <w:bCs/>
+          <w:lang w:val="en-US"/>
+        </w:rPr>
+        <w:t>LTSpice</w:t>
+      </w:r>
+      <w:proofErr w:type="spellEnd"/>
+      <w:r>
+        <w:rPr>
+          <w:bCs/>
+          <w:lang w:val="en-US"/>
+        </w:rPr>
+        <w:t xml:space="preserve"> to measure the frequency components starting from a specific frequency. Below is where SPICE Directives can be set.</w:t>
       </w:r>
     </w:p>
     <w:p>
@@ -12497,7 +12987,7 @@
                     <pic:cNvPicPr/>
                   </pic:nvPicPr>
                   <pic:blipFill rotWithShape="1">
-                    <a:blip r:embed="rId24"/>
+                    <a:blip r:embed="rId23"/>
                     <a:srcRect t="15345"/>
                     <a:stretch/>
                   </pic:blipFill>
@@ -12555,7 +13045,39 @@
           <w:lang w:val="en-US"/>
         </w:rPr>
         <w:lastRenderedPageBreak/>
-        <w:t>The LTSpice directive will be in the following format: .fourier frequency harmonics signal.</w:t>
+        <w:t xml:space="preserve">The </w:t>
+      </w:r>
+      <w:proofErr w:type="spellStart"/>
+      <w:r>
+        <w:rPr>
+          <w:bCs/>
+          <w:lang w:val="en-US"/>
+        </w:rPr>
+        <w:t>LTSpice</w:t>
+      </w:r>
+      <w:proofErr w:type="spellEnd"/>
+      <w:r>
+        <w:rPr>
+          <w:bCs/>
+          <w:lang w:val="en-US"/>
+        </w:rPr>
+        <w:t xml:space="preserve"> directive will be in the following format: .</w:t>
+      </w:r>
+      <w:proofErr w:type="spellStart"/>
+      <w:r>
+        <w:rPr>
+          <w:bCs/>
+          <w:lang w:val="en-US"/>
+        </w:rPr>
+        <w:t>fourier</w:t>
+      </w:r>
+      <w:proofErr w:type="spellEnd"/>
+      <w:r>
+        <w:rPr>
+          <w:bCs/>
+          <w:lang w:val="en-US"/>
+        </w:rPr>
+        <w:t xml:space="preserve"> frequency harmonics signal.</w:t>
       </w:r>
       <w:r>
         <w:rPr>
@@ -12639,7 +13161,7 @@
                     <pic:cNvPicPr/>
                   </pic:nvPicPr>
                   <pic:blipFill>
-                    <a:blip r:embed="rId25"/>
+                    <a:blip r:embed="rId24"/>
                     <a:stretch>
                       <a:fillRect/>
                     </a:stretch>
@@ -12668,13 +13190,59 @@
           <w:lang w:val="en-US"/>
         </w:rPr>
       </w:pPr>
+      <w:proofErr w:type="spellStart"/>
       <w:r>
         <w:rPr>
           <w:b/>
           <w:bCs/>
           <w:lang w:val="en-US"/>
         </w:rPr>
-        <w:t>LTSpice directive: .fourier {f} 100 V(vout)</w:t>
+        <w:t>LTSpice</w:t>
+      </w:r>
+      <w:proofErr w:type="spellEnd"/>
+      <w:r>
+        <w:rPr>
+          <w:b/>
+          <w:bCs/>
+          <w:lang w:val="en-US"/>
+        </w:rPr>
+        <w:t xml:space="preserve"> directive: .</w:t>
+      </w:r>
+      <w:proofErr w:type="spellStart"/>
+      <w:r>
+        <w:rPr>
+          <w:b/>
+          <w:bCs/>
+          <w:lang w:val="en-US"/>
+        </w:rPr>
+        <w:t>fourier</w:t>
+      </w:r>
+      <w:proofErr w:type="spellEnd"/>
+      <w:r>
+        <w:rPr>
+          <w:b/>
+          <w:bCs/>
+          <w:lang w:val="en-US"/>
+        </w:rPr>
+        <w:t xml:space="preserve"> {f} 100 V(</w:t>
+      </w:r>
+      <w:proofErr w:type="spellStart"/>
+      <w:r>
+        <w:rPr>
+          <w:b/>
+          <w:bCs/>
+          <w:lang w:val="en-US"/>
+        </w:rPr>
+        <w:t>vout</w:t>
+      </w:r>
+      <w:proofErr w:type="spellEnd"/>
+      <w:r>
+        <w:rPr>
+          <w:b/>
+          <w:bCs/>
+          <w:lang w:val="en-US"/>
+        </w:rPr>
+        <w:t>)</w:t>
       </w:r>
     </w:p>
     <w:p>
@@ -12729,8 +13297,9 @@
           <w:iCs/>
           <w:lang w:val="en-US"/>
         </w:rPr>
-        <w:t xml:space="preserve">the voltage waveform called vout is being measured. </w:t>
-      </w:r>
+        <w:t xml:space="preserve">the voltage waveform called </w:t>
+      </w:r>
+      <w:proofErr w:type="spellStart"/>
       <w:r>
         <w:rPr>
           <w:bCs/>
@@ -12738,8 +13307,9 @@
           <w:iCs/>
           <w:lang w:val="en-US"/>
         </w:rPr>
-        <w:t>To</w:t>
-      </w:r>
+        <w:t>vout</w:t>
+      </w:r>
+      <w:proofErr w:type="spellEnd"/>
       <w:r>
         <w:rPr>
           <w:bCs/>
@@ -12747,7 +13317,45 @@
           <w:iCs/>
           <w:lang w:val="en-US"/>
         </w:rPr>
-        <w:t xml:space="preserve"> measure THD of another voltage waveform, please change the V(vout) to the name of that waveform.</w:t>
+        <w:t xml:space="preserve"> is being measured. </w:t>
+      </w:r>
+      <w:r>
+        <w:rPr>
+          <w:bCs/>
+          <w:i/>
+          <w:iCs/>
+          <w:lang w:val="en-US"/>
+        </w:rPr>
+        <w:t>To</w:t>
+      </w:r>
+      <w:r>
+        <w:rPr>
+          <w:bCs/>
+          <w:i/>
+          <w:iCs/>
+          <w:lang w:val="en-US"/>
+        </w:rPr>
+        <w:t xml:space="preserve"> measure THD of another voltage waveform, please change the V(</w:t>
+      </w:r>
+      <w:proofErr w:type="spellStart"/>
+      <w:r>
+        <w:rPr>
+          <w:bCs/>
+          <w:i/>
+          <w:iCs/>
+          <w:lang w:val="en-US"/>
+        </w:rPr>
+        <w:t>vout</w:t>
+      </w:r>
+      <w:proofErr w:type="spellEnd"/>
+      <w:r>
+        <w:rPr>
+          <w:bCs/>
+          <w:i/>
+          <w:iCs/>
+          <w:lang w:val="en-US"/>
+        </w:rPr>
+        <w:t>) to the name of that waveform.</w:t>
       </w:r>
     </w:p>
     <w:p>
@@ -12798,7 +13406,7 @@
                     <pic:cNvPicPr/>
                   </pic:nvPicPr>
                   <pic:blipFill>
-                    <a:blip r:embed="rId26"/>
+                    <a:blip r:embed="rId25"/>
                     <a:stretch>
                       <a:fillRect/>
                     </a:stretch>
@@ -12830,11 +13438,43 @@
           <w:bCs/>
           <w:lang w:val="en-US"/>
         </w:rPr>
-        <w:t>In the error log, the harmonic components of the waveform analysed is shown. The THD measured by LTSpice is listed at the end of the harmonic components.</w:t>
+        <w:t xml:space="preserve">In the error log, the harmonic components of the waveform </w:t>
+      </w:r>
+      <w:proofErr w:type="spellStart"/>
+      <w:r>
+        <w:rPr>
+          <w:bCs/>
+          <w:lang w:val="en-US"/>
+        </w:rPr>
+        <w:t>analysed</w:t>
+      </w:r>
+      <w:proofErr w:type="spellEnd"/>
+      <w:r>
+        <w:rPr>
+          <w:bCs/>
+          <w:lang w:val="en-US"/>
+        </w:rPr>
+        <w:t xml:space="preserve"> is shown. The THD measured by </w:t>
+      </w:r>
+      <w:proofErr w:type="spellStart"/>
+      <w:r>
+        <w:rPr>
+          <w:bCs/>
+          <w:lang w:val="en-US"/>
+        </w:rPr>
+        <w:t>LTSpice</w:t>
+      </w:r>
+      <w:proofErr w:type="spellEnd"/>
+      <w:r>
+        <w:rPr>
+          <w:bCs/>
+          <w:lang w:val="en-US"/>
+        </w:rPr>
+        <w:t xml:space="preserve"> is listed at the end of the harmonic components.</w:t>
       </w:r>
     </w:p>
     <w:sectPr>
-      <w:footerReference w:type="default" r:id="rId27"/>
+      <w:footerReference w:type="default" r:id="rId26"/>
       <w:pgSz w:w="11906" w:h="16838"/>
       <w:pgMar w:top="1701" w:right="1440" w:bottom="1440" w:left="1440" w:header="708" w:footer="708" w:gutter="0"/>
       <w:cols w:space="708"/>

</xml_diff>